<commit_message>
More updates on minutes
</commit_message>
<xml_diff>
--- a/Minutes/Minutes_20150902.docx
+++ b/Minutes/Minutes_20150902.docx
@@ -278,8 +278,47 @@
       <w:r>
         <w:t xml:space="preserve">He is trying to get a 333 exemption blanket COA for our quadrotors which would give us the ability to fly anywhere in the US up to 200 ft and would allow us to fly on the business field. </w:t>
       </w:r>
+    </w:p>
+    <w:p/>
+    <w:p>
+      <w:r>
+        <w:t xml:space="preserve">Brian Argrow’s project will most likely want to collaborate with us at least on hardware. </w:t>
+      </w:r>
+    </w:p>
+    <w:p/>
+    <w:p>
+      <w:r>
+        <w:t xml:space="preserve">Dylan Stuart is the PM for that team, Austin and Drew should contact them and stay in touch. </w:t>
+      </w:r>
+    </w:p>
+    <w:p/>
+    <w:p>
+      <w:r>
+        <w:t xml:space="preserve">Dr. Frew can organize lectures on any specialty topics that the team feels unsure about. </w:t>
+      </w:r>
+    </w:p>
+    <w:p/>
+    <w:p>
+      <w:r>
+        <w:t xml:space="preserve">Action Items: </w:t>
+      </w:r>
       <w:bookmarkStart w:id="0" w:name="_GoBack"/>
       <w:bookmarkEnd w:id="0"/>
+    </w:p>
+    <w:p>
+      <w:r>
+        <w:t>Trade study on hardware</w:t>
+      </w:r>
+    </w:p>
+    <w:p>
+      <w:r>
+        <w:t>Go through vicon tutorial and be able to pull vicon data</w:t>
+      </w:r>
+    </w:p>
+    <w:p>
+      <w:r>
+        <w:t xml:space="preserve">Pull Data off of a flying vehicle </w:t>
+      </w:r>
     </w:p>
     <w:sectPr>
       <w:pgSz w:w="12240" w:h="15840"/>

</xml_diff>